<commit_message>
Updated Resume files (doc and pdf)
</commit_message>
<xml_diff>
--- a/_files/CV_Alexis_Benitez_Data_Analyst.docx
+++ b/_files/CV_Alexis_Benitez_Data_Analyst.docx
@@ -1,6 +1,6 @@
 
 <file path=word/document.xml><?xml version="1.0" encoding="utf-8"?>
-<w:document xmlns:wpc="http://schemas.microsoft.com/office/word/2010/wordprocessingCanvas" xmlns:cx="http://schemas.microsoft.com/office/drawing/2014/chartex" xmlns:cx1="http://schemas.microsoft.com/office/drawing/2015/9/8/chartex" xmlns:cx2="http://schemas.microsoft.com/office/drawing/2015/10/21/chartex" xmlns:cx3="http://schemas.microsoft.com/office/drawing/2016/5/9/chartex" xmlns:cx4="http://schemas.microsoft.com/office/drawing/2016/5/10/chartex" xmlns:cx5="http://schemas.microsoft.com/office/drawing/2016/5/11/chartex" xmlns:cx6="http://schemas.microsoft.com/office/drawing/2016/5/12/chartex" xmlns:cx7="http://schemas.microsoft.com/office/drawing/2016/5/13/chartex" xmlns:cx8="http://schemas.microsoft.com/office/drawing/2016/5/14/chartex" xmlns:mc="http://schemas.openxmlformats.org/markup-compatibility/2006" xmlns:aink="http://schemas.microsoft.com/office/drawing/2016/ink" xmlns:am3d="http://schemas.microsoft.com/office/drawing/2017/model3d" xmlns:o="urn:schemas-microsoft-com:office:office" xmlns:r="http://schemas.openxmlformats.org/officeDocument/2006/relationships" xmlns:m="http://schemas.openxmlformats.org/officeDocument/2006/math" xmlns:v="urn:schemas-microsoft-com:vml" xmlns:wp14="http://schemas.microsoft.com/office/word/2010/wordprocessingDrawing" xmlns:wp="http://schemas.openxmlformats.org/drawingml/2006/wordprocessingDrawing" xmlns:w10="urn:schemas-microsoft-com:office:word" xmlns:w="http://schemas.openxmlformats.org/wordprocessingml/2006/main" xmlns:w14="http://schemas.microsoft.com/office/word/2010/wordml" xmlns:w15="http://schemas.microsoft.com/office/word/2012/wordml" xmlns:w16cex="http://schemas.microsoft.com/office/word/2018/wordml/cex" xmlns:w16cid="http://schemas.microsoft.com/office/word/2016/wordml/cid" xmlns:w16="http://schemas.microsoft.com/office/word/2018/wordml" xmlns:w16se="http://schemas.microsoft.com/office/word/2015/wordml/symex" xmlns:wpg="http://schemas.microsoft.com/office/word/2010/wordprocessingGroup" xmlns:wpi="http://schemas.microsoft.com/office/word/2010/wordprocessingInk" xmlns:wne="http://schemas.microsoft.com/office/word/2006/wordml" xmlns:wps="http://schemas.microsoft.com/office/word/2010/wordprocessingShape" mc:Ignorable="w14 w15 w16se w16cid w16 w16cex wp14">
+<w:document xmlns:wpc="http://schemas.microsoft.com/office/word/2010/wordprocessingCanvas" xmlns:cx="http://schemas.microsoft.com/office/drawing/2014/chartex" xmlns:cx1="http://schemas.microsoft.com/office/drawing/2015/9/8/chartex" xmlns:cx2="http://schemas.microsoft.com/office/drawing/2015/10/21/chartex" xmlns:cx3="http://schemas.microsoft.com/office/drawing/2016/5/9/chartex" xmlns:cx4="http://schemas.microsoft.com/office/drawing/2016/5/10/chartex" xmlns:cx5="http://schemas.microsoft.com/office/drawing/2016/5/11/chartex" xmlns:cx6="http://schemas.microsoft.com/office/drawing/2016/5/12/chartex" xmlns:cx7="http://schemas.microsoft.com/office/drawing/2016/5/13/chartex" xmlns:cx8="http://schemas.microsoft.com/office/drawing/2016/5/14/chartex" xmlns:mc="http://schemas.openxmlformats.org/markup-compatibility/2006" xmlns:aink="http://schemas.microsoft.com/office/drawing/2016/ink" xmlns:am3d="http://schemas.microsoft.com/office/drawing/2017/model3d" xmlns:o="urn:schemas-microsoft-com:office:office" xmlns:r="http://schemas.openxmlformats.org/officeDocument/2006/relationships" xmlns:m="http://schemas.openxmlformats.org/officeDocument/2006/math" xmlns:v="urn:schemas-microsoft-com:vml" xmlns:wp14="http://schemas.microsoft.com/office/word/2010/wordprocessingDrawing" xmlns:wp="http://schemas.openxmlformats.org/drawingml/2006/wordprocessingDrawing" xmlns:w10="urn:schemas-microsoft-com:office:word" xmlns:w="http://schemas.openxmlformats.org/wordprocessingml/2006/main" xmlns:w14="http://schemas.microsoft.com/office/word/2010/wordml" xmlns:w15="http://schemas.microsoft.com/office/word/2012/wordml" xmlns:w16cex="http://schemas.microsoft.com/office/word/2018/wordml/cex" xmlns:w16cid="http://schemas.microsoft.com/office/word/2016/wordml/cid" xmlns:w16="http://schemas.microsoft.com/office/word/2018/wordml" xmlns:w16sdtdh="http://schemas.microsoft.com/office/word/2020/wordml/sdtdatahash" xmlns:w16se="http://schemas.microsoft.com/office/word/2015/wordml/symex" xmlns:wpg="http://schemas.microsoft.com/office/word/2010/wordprocessingGroup" xmlns:wpi="http://schemas.microsoft.com/office/word/2010/wordprocessingInk" xmlns:wne="http://schemas.microsoft.com/office/word/2006/wordml" xmlns:wps="http://schemas.microsoft.com/office/word/2010/wordprocessingShape" mc:Ignorable="w14 w15 w16se w16cid w16 w16cex w16sdtdh wp14">
   <w:body>
     <w:tbl>
       <w:tblPr>
@@ -1682,7 +1682,7 @@
                 </mc:Choice>
                 <mc:Fallback>
                   <w:pict>
-                    <v:shapetype w14:anchorId="2DFC2C2C" id="_x0000_t32" coordsize="21600,21600" o:spt="32" o:oned="t" path="m,l21600,21600e" filled="f">
+                    <v:shapetype w14:anchorId="5C1E12D2" id="_x0000_t32" coordsize="21600,21600" o:spt="32" o:oned="t" path="m,l21600,21600e" filled="f">
                       <v:path arrowok="t" fillok="f" o:connecttype="none"/>
                       <o:lock v:ext="edit" shapetype="t"/>
                     </v:shapetype>
@@ -1812,10 +1812,29 @@
                 </mc:Choice>
                 <mc:Fallback>
                   <w:pict>
-                    <v:group w14:anchorId="6402E350" id="Group 26" o:spid="_x0000_s1026" style="position:absolute;margin-left:9.15pt;margin-top:-4.95pt;width:27.9pt;height:27.35pt;z-index:251756544" coordsize="354330,347345" o:gfxdata="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">
+                    <v:group w14:anchorId="3C54FF99" id="Group 26" o:spid="_x0000_s1026" style="position:absolute;margin-left:9.15pt;margin-top:-4.95pt;width:27.9pt;height:27.35pt;z-index:251756544" coordsize="354330,347345" o:gfxdata="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">
                       <v:oval id="Oval 29" o:spid="_x0000_s1027" style="position:absolute;width:354330;height:347345;visibility:visible;mso-wrap-style:square;v-text-anchor:middle" o:gfxdata="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" fillcolor="white [3212]" strokecolor="#404040" strokeweight="2.25pt">
                         <v:stroke joinstyle="miter"/>
                       </v:oval>
+                      <v:shapetype id="_x0000_t75" coordsize="21600,21600" o:spt="75" o:preferrelative="t" path="m@4@5l@4@11@9@11@9@5xe" filled="f" stroked="f">
+                        <v:stroke joinstyle="miter"/>
+                        <v:formulas>
+                          <v:f eqn="if lineDrawn pixelLineWidth 0"/>
+                          <v:f eqn="sum @0 1 0"/>
+                          <v:f eqn="sum 0 0 @1"/>
+                          <v:f eqn="prod @2 1 2"/>
+                          <v:f eqn="prod @3 21600 pixelWidth"/>
+                          <v:f eqn="prod @3 21600 pixelHeight"/>
+                          <v:f eqn="sum @0 0 1"/>
+                          <v:f eqn="prod @6 1 2"/>
+                          <v:f eqn="prod @7 21600 pixelWidth"/>
+                          <v:f eqn="sum @8 21600 0"/>
+                          <v:f eqn="prod @7 21600 pixelHeight"/>
+                          <v:f eqn="sum @10 21600 0"/>
+                        </v:formulas>
+                        <v:path o:extrusionok="f" gradientshapeok="t" o:connecttype="rect"/>
+                        <o:lock v:ext="edit" aspectratio="t"/>
+                      </v:shapetype>
                       <v:shape id="Picture 19" o:spid="_x0000_s1028" type="#_x0000_t75" style="position:absolute;left:58420;top:43180;width:243840;height:243840;visibility:visible;mso-wrap-style:square" o:gfxdata="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">
                         <v:imagedata r:id="rId24" o:title=""/>
                       </v:shape>
@@ -1975,7 +1994,7 @@
                 </mc:Choice>
                 <mc:Fallback>
                   <w:pict>
-                    <v:oval w14:anchorId="449D5AD9" id="Oval 4" o:spid="_x0000_s1026" style="position:absolute;margin-left:16.75pt;margin-top:102.8pt;width:10.8pt;height:10.8pt;z-index:251747328;visibility:visible;mso-wrap-style:square;mso-width-percent:0;mso-height-percent:0;mso-wrap-distance-left:9pt;mso-wrap-distance-top:0;mso-wrap-distance-right:9pt;mso-wrap-distance-bottom:0;mso-position-horizontal:absolute;mso-position-horizontal-relative:text;mso-position-vertical:absolute;mso-position-vertical-relative:text;mso-width-percent:0;mso-height-percent:0;mso-width-relative:page;mso-height-relative:page;v-text-anchor:top" o:gfxdata="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" strokecolor="#404040" strokeweight="2.25pt">
+                    <v:oval w14:anchorId="1AE2187F" id="Oval 4" o:spid="_x0000_s1026" style="position:absolute;margin-left:16.75pt;margin-top:102.8pt;width:10.8pt;height:10.8pt;z-index:251747328;visibility:visible;mso-wrap-style:square;mso-width-percent:0;mso-height-percent:0;mso-wrap-distance-left:9pt;mso-wrap-distance-top:0;mso-wrap-distance-right:9pt;mso-wrap-distance-bottom:0;mso-position-horizontal:absolute;mso-position-horizontal-relative:text;mso-position-vertical:absolute;mso-position-vertical-relative:text;mso-width-percent:0;mso-height-percent:0;mso-width-relative:page;mso-height-relative:page;v-text-anchor:top" o:gfxdata="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" strokecolor="#404040" strokeweight="2.25pt">
                       <v:path arrowok="t"/>
                     </v:oval>
                   </w:pict>
@@ -2981,6 +3000,66 @@
             <w:pPr>
               <w:rPr>
                 <w:rFonts w:ascii="Georgia" w:hAnsi="Georgia" w:cs="Arial"/>
+                <w:color w:val="000000"/>
+              </w:rPr>
+            </w:pPr>
+            <w:r>
+              <w:rPr>
+                <w:rFonts w:ascii="Georgia" w:hAnsi="Georgia" w:cs="Arial"/>
+                <w:b/>
+                <w:bCs/>
+                <w:color w:val="000000"/>
+              </w:rPr>
+              <w:t>Digital Marketing</w:t>
+            </w:r>
+            <w:r>
+              <w:rPr>
+                <w:rFonts w:ascii="Georgia" w:hAnsi="Georgia" w:cs="Arial"/>
+                <w:b/>
+                <w:bCs/>
+                <w:color w:val="000000"/>
+              </w:rPr>
+              <w:t xml:space="preserve"> (SEO, Analytics)</w:t>
+            </w:r>
+            <w:r>
+              <w:rPr>
+                <w:rFonts w:ascii="Georgia" w:hAnsi="Georgia" w:cs="Arial"/>
+                <w:color w:val="000000"/>
+              </w:rPr>
+              <w:t xml:space="preserve"> @ Google</w:t>
+            </w:r>
+          </w:p>
+          <w:p>
+            <w:pPr>
+              <w:rPr>
+                <w:rFonts w:ascii="Georgia" w:hAnsi="Georgia" w:cs="Arial"/>
+                <w:b/>
+                <w:bCs/>
+                <w:color w:val="000000"/>
+              </w:rPr>
+            </w:pPr>
+            <w:r>
+              <w:rPr>
+                <w:rFonts w:ascii="Georgia" w:hAnsi="Georgia" w:cs="Arial"/>
+                <w:color w:val="000000"/>
+              </w:rPr>
+              <w:t>Jul/2021 – Aug/2021</w:t>
+            </w:r>
+          </w:p>
+          <w:p>
+            <w:pPr>
+              <w:rPr>
+                <w:rFonts w:ascii="Georgia" w:hAnsi="Georgia" w:cs="Arial"/>
+                <w:b/>
+                <w:bCs/>
+                <w:color w:val="000000"/>
+              </w:rPr>
+            </w:pPr>
+          </w:p>
+          <w:p>
+            <w:pPr>
+              <w:rPr>
+                <w:rFonts w:ascii="Georgia" w:hAnsi="Georgia" w:cs="Arial"/>
                 <w:i/>
                 <w:color w:val="000000"/>
               </w:rPr>
@@ -3006,18 +3085,9 @@
             <w:r>
               <w:rPr>
                 <w:rFonts w:ascii="Georgia" w:hAnsi="Georgia" w:cs="Arial"/>
-                <w:b/>
-                <w:bCs/>
-                <w:color w:val="000000"/>
-              </w:rPr>
-              <w:t>Certificate</w:t>
-            </w:r>
-            <w:r>
-              <w:rPr>
-                <w:rFonts w:ascii="Georgia" w:hAnsi="Georgia" w:cs="Arial"/>
-                <w:color w:val="000000"/>
-              </w:rPr>
-              <w:t xml:space="preserve"> @ Google</w:t>
+                <w:color w:val="000000"/>
+              </w:rPr>
+              <w:t>@ Google</w:t>
             </w:r>
           </w:p>
           <w:p>
@@ -3033,7 +3103,21 @@
                 <w:rFonts w:ascii="Georgia" w:hAnsi="Georgia" w:cs="Arial"/>
                 <w:color w:val="000000"/>
               </w:rPr>
-              <w:t>Mar/2021 – Jul/2021</w:t>
+              <w:t xml:space="preserve">Mar/2021 – </w:t>
+            </w:r>
+            <w:r>
+              <w:rPr>
+                <w:rFonts w:ascii="Georgia" w:hAnsi="Georgia" w:cs="Arial"/>
+                <w:color w:val="000000"/>
+              </w:rPr>
+              <w:t>Aug</w:t>
+            </w:r>
+            <w:r>
+              <w:rPr>
+                <w:rFonts w:ascii="Georgia" w:hAnsi="Georgia" w:cs="Arial"/>
+                <w:color w:val="000000"/>
+              </w:rPr>
+              <w:t>/2021</w:t>
             </w:r>
           </w:p>
           <w:p>
@@ -3085,66 +3169,6 @@
                 <w:color w:val="000000"/>
               </w:rPr>
               <w:t>Feb/2021</w:t>
-            </w:r>
-          </w:p>
-          <w:p>
-            <w:pPr>
-              <w:rPr>
-                <w:rFonts w:ascii="Georgia" w:hAnsi="Georgia" w:cs="Arial"/>
-                <w:b/>
-                <w:bCs/>
-                <w:color w:val="000000"/>
-                <w:sz w:val="21"/>
-                <w:szCs w:val="21"/>
-              </w:rPr>
-            </w:pPr>
-          </w:p>
-          <w:p>
-            <w:pPr>
-              <w:rPr>
-                <w:rFonts w:ascii="Georgia" w:hAnsi="Georgia" w:cs="Arial"/>
-                <w:color w:val="000000"/>
-              </w:rPr>
-            </w:pPr>
-            <w:r>
-              <w:rPr>
-                <w:rFonts w:ascii="Georgia" w:hAnsi="Georgia" w:cs="Arial"/>
-                <w:b/>
-                <w:bCs/>
-                <w:color w:val="000000"/>
-              </w:rPr>
-              <w:t xml:space="preserve">Business Intelligence </w:t>
-            </w:r>
-            <w:r>
-              <w:rPr>
-                <w:rFonts w:ascii="Georgia" w:hAnsi="Georgia" w:cs="Arial"/>
-                <w:b/>
-                <w:bCs/>
-                <w:color w:val="000000"/>
-              </w:rPr>
-              <w:t>Certificate</w:t>
-            </w:r>
-            <w:r>
-              <w:rPr>
-                <w:rFonts w:ascii="Georgia" w:hAnsi="Georgia" w:cs="Arial"/>
-                <w:color w:val="000000"/>
-              </w:rPr>
-              <w:t xml:space="preserve"> @ UTN</w:t>
-            </w:r>
-          </w:p>
-          <w:p>
-            <w:pPr>
-              <w:rPr>
-                <w:rFonts w:ascii="Georgia" w:hAnsi="Georgia" w:cs="Arial"/>
-                <w:color w:val="000000"/>
-              </w:rPr>
-            </w:pPr>
-            <w:r>
-              <w:rPr>
-                <w:rFonts w:ascii="Georgia" w:hAnsi="Georgia" w:cs="Arial"/>
-                <w:color w:val="000000"/>
-              </w:rPr>
-              <w:t>Jan/2021 – Apr/2021</w:t>
             </w:r>
           </w:p>
         </w:tc>
@@ -3308,7 +3332,7 @@
                 </mc:Choice>
                 <mc:Fallback>
                   <w:pict>
-                    <v:oval w14:anchorId="725606A8" id="Oval 7" o:spid="_x0000_s1026" style="position:absolute;margin-left:15.6pt;margin-top:176.1pt;width:10.8pt;height:10.8pt;z-index:251750400;visibility:visible;mso-wrap-style:square;mso-width-percent:0;mso-height-percent:0;mso-wrap-distance-left:9pt;mso-wrap-distance-top:0;mso-wrap-distance-right:9pt;mso-wrap-distance-bottom:0;mso-position-horizontal:absolute;mso-position-horizontal-relative:text;mso-position-vertical:absolute;mso-position-vertical-relative:text;mso-width-percent:0;mso-height-percent:0;mso-width-relative:page;mso-height-relative:page;v-text-anchor:top" o:gfxdata="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" strokecolor="#404040" strokeweight="2.25pt">
+                    <v:oval w14:anchorId="6135C8E9" id="Oval 7" o:spid="_x0000_s1026" style="position:absolute;margin-left:15.6pt;margin-top:176.1pt;width:10.8pt;height:10.8pt;z-index:251750400;visibility:visible;mso-wrap-style:square;mso-width-percent:0;mso-height-percent:0;mso-wrap-distance-left:9pt;mso-wrap-distance-top:0;mso-wrap-distance-right:9pt;mso-wrap-distance-bottom:0;mso-position-horizontal:absolute;mso-position-horizontal-relative:text;mso-position-vertical:absolute;mso-position-vertical-relative:text;mso-width-percent:0;mso-height-percent:0;mso-width-relative:page;mso-height-relative:page;v-text-anchor:top" o:gfxdata="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" strokecolor="#404040" strokeweight="2.25pt">
                       <v:path arrowok="t"/>
                     </v:oval>
                   </w:pict>
@@ -3382,7 +3406,7 @@
                 </mc:Choice>
                 <mc:Fallback>
                   <w:pict>
-                    <v:oval w14:anchorId="132ED7CF" id="Oval 6" o:spid="_x0000_s1026" style="position:absolute;margin-left:15.65pt;margin-top:105.3pt;width:10.8pt;height:10.8pt;z-index:251749376;visibility:visible;mso-wrap-style:square;mso-width-percent:0;mso-height-percent:0;mso-wrap-distance-left:9pt;mso-wrap-distance-top:0;mso-wrap-distance-right:9pt;mso-wrap-distance-bottom:0;mso-position-horizontal:absolute;mso-position-horizontal-relative:text;mso-position-vertical:absolute;mso-position-vertical-relative:text;mso-width-percent:0;mso-height-percent:0;mso-width-relative:page;mso-height-relative:page;v-text-anchor:top" o:gfxdata="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" strokecolor="#404040" strokeweight="2.25pt">
+                    <v:oval w14:anchorId="7793D203" id="Oval 6" o:spid="_x0000_s1026" style="position:absolute;margin-left:15.65pt;margin-top:105.3pt;width:10.8pt;height:10.8pt;z-index:251749376;visibility:visible;mso-wrap-style:square;mso-width-percent:0;mso-height-percent:0;mso-wrap-distance-left:9pt;mso-wrap-distance-top:0;mso-wrap-distance-right:9pt;mso-wrap-distance-bottom:0;mso-position-horizontal:absolute;mso-position-horizontal-relative:text;mso-position-vertical:absolute;mso-position-vertical-relative:text;mso-width-percent:0;mso-height-percent:0;mso-width-relative:page;mso-height-relative:page;v-text-anchor:top" o:gfxdata="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" strokecolor="#404040" strokeweight="2.25pt">
                       <v:path arrowok="t"/>
                     </v:oval>
                   </w:pict>
@@ -3456,7 +3480,7 @@
                 </mc:Choice>
                 <mc:Fallback>
                   <w:pict>
-                    <v:oval w14:anchorId="7B1CE0C4" id="Oval 5" o:spid="_x0000_s1026" style="position:absolute;margin-left:16.5pt;margin-top:21.15pt;width:10.8pt;height:10.8pt;z-index:251748352;visibility:visible;mso-wrap-style:square;mso-width-percent:0;mso-height-percent:0;mso-wrap-distance-left:9pt;mso-wrap-distance-top:0;mso-wrap-distance-right:9pt;mso-wrap-distance-bottom:0;mso-position-horizontal:absolute;mso-position-horizontal-relative:text;mso-position-vertical:absolute;mso-position-vertical-relative:text;mso-width-percent:0;mso-height-percent:0;mso-width-relative:page;mso-height-relative:page;v-text-anchor:top" o:gfxdata="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" strokecolor="#404040" strokeweight="2.25pt">
+                    <v:oval w14:anchorId="3AE33D34" id="Oval 5" o:spid="_x0000_s1026" style="position:absolute;margin-left:16.5pt;margin-top:21.15pt;width:10.8pt;height:10.8pt;z-index:251748352;visibility:visible;mso-wrap-style:square;mso-width-percent:0;mso-height-percent:0;mso-wrap-distance-left:9pt;mso-wrap-distance-top:0;mso-wrap-distance-right:9pt;mso-wrap-distance-bottom:0;mso-position-horizontal:absolute;mso-position-horizontal-relative:text;mso-position-vertical:absolute;mso-position-vertical-relative:text;mso-width-percent:0;mso-height-percent:0;mso-width-relative:page;mso-height-relative:page;v-text-anchor:top" o:gfxdata="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" strokecolor="#404040" strokeweight="2.25pt">
                       <v:path arrowok="t"/>
                     </v:oval>
                   </w:pict>
@@ -3683,7 +3707,7 @@
                 </mc:Choice>
                 <mc:Fallback>
                   <w:pict>
-                    <v:group w14:anchorId="60B22689" id="Group 32" o:spid="_x0000_s1026" style="position:absolute;margin-left:6.05pt;margin-top:169.45pt;width:27.9pt;height:27.35pt;z-index:251757568" coordsize="354330,347345" o:gfxdata="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">
+                    <v:group w14:anchorId="4B5C1853" id="Group 32" o:spid="_x0000_s1026" style="position:absolute;margin-left:6.05pt;margin-top:169.45pt;width:27.9pt;height:27.35pt;z-index:251757568" coordsize="354330,347345" o:gfxdata="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">
                       <v:oval id="Oval 30" o:spid="_x0000_s1027" style="position:absolute;width:354330;height:347345;visibility:visible;mso-wrap-style:square;v-text-anchor:middle" o:gfxdata="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" fillcolor="white [3212]" strokecolor="#404040" strokeweight="2.25pt">
                         <v:stroke joinstyle="miter"/>
                       </v:oval>
@@ -3809,7 +3833,7 @@
                 </mc:Choice>
                 <mc:Fallback>
                   <w:pict>
-                    <v:group w14:anchorId="0D16D556" id="Group 62" o:spid="_x0000_s1026" style="position:absolute;margin-left:6.65pt;margin-top:28.1pt;width:27.9pt;height:27.35pt;z-index:251663360" coordsize="354330,347345" o:gfxdata="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">
+                    <v:group w14:anchorId="31226ABD" id="Group 62" o:spid="_x0000_s1026" style="position:absolute;margin-left:6.65pt;margin-top:28.1pt;width:27.9pt;height:27.35pt;z-index:251663360" coordsize="354330,347345" o:gfxdata="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">
                       <v:oval id="Oval 24" o:spid="_x0000_s1027" style="position:absolute;width:354330;height:347345;visibility:visible;mso-wrap-style:square;v-text-anchor:middle" o:gfxdata="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" fillcolor="white [3212]" strokecolor="#404040" strokeweight="2.25pt">
                         <v:stroke joinstyle="miter"/>
                       </v:oval>
@@ -3888,7 +3912,7 @@
                 </mc:Choice>
                 <mc:Fallback>
                   <w:pict>
-                    <v:oval w14:anchorId="0BF1DDC2" id="Oval 16" o:spid="_x0000_s1026" style="position:absolute;margin-left:14.4pt;margin-top:119.75pt;width:10.8pt;height:10.8pt;z-index:251752448;visibility:visible;mso-wrap-style:square;mso-width-percent:0;mso-height-percent:0;mso-wrap-distance-left:9pt;mso-wrap-distance-top:0;mso-wrap-distance-right:9pt;mso-wrap-distance-bottom:0;mso-position-horizontal:absolute;mso-position-horizontal-relative:text;mso-position-vertical:absolute;mso-position-vertical-relative:text;mso-width-percent:0;mso-height-percent:0;mso-width-relative:page;mso-height-relative:page;v-text-anchor:top" o:gfxdata="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" strokecolor="#404040" strokeweight="2.25pt">
+                    <v:oval w14:anchorId="10683199" id="Oval 16" o:spid="_x0000_s1026" style="position:absolute;margin-left:14.4pt;margin-top:119.75pt;width:10.8pt;height:10.8pt;z-index:251752448;visibility:visible;mso-wrap-style:square;mso-width-percent:0;mso-height-percent:0;mso-wrap-distance-left:9pt;mso-wrap-distance-top:0;mso-wrap-distance-right:9pt;mso-wrap-distance-bottom:0;mso-position-horizontal:absolute;mso-position-horizontal-relative:text;mso-position-vertical:absolute;mso-position-vertical-relative:text;mso-width-percent:0;mso-height-percent:0;mso-width-relative:page;mso-height-relative:page;v-text-anchor:top" o:gfxdata="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" strokecolor="#404040" strokeweight="2.25pt">
                       <v:path arrowok="t"/>
                     </v:oval>
                   </w:pict>
@@ -3962,7 +3986,7 @@
                 </mc:Choice>
                 <mc:Fallback>
                   <w:pict>
-                    <v:oval w14:anchorId="38023AA6" id="Oval 8" o:spid="_x0000_s1026" style="position:absolute;margin-left:13.85pt;margin-top:209.75pt;width:10.8pt;height:10.8pt;z-index:251759616;visibility:visible;mso-wrap-style:square;mso-width-percent:0;mso-height-percent:0;mso-wrap-distance-left:9pt;mso-wrap-distance-top:0;mso-wrap-distance-right:9pt;mso-wrap-distance-bottom:0;mso-position-horizontal:absolute;mso-position-horizontal-relative:text;mso-position-vertical:absolute;mso-position-vertical-relative:text;mso-width-percent:0;mso-height-percent:0;mso-width-relative:page;mso-height-relative:page;v-text-anchor:top" o:gfxdata="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" strokecolor="#404040" strokeweight="2.25pt">
+                    <v:oval w14:anchorId="71870438" id="Oval 8" o:spid="_x0000_s1026" style="position:absolute;margin-left:13.85pt;margin-top:209.75pt;width:10.8pt;height:10.8pt;z-index:251759616;visibility:visible;mso-wrap-style:square;mso-width-percent:0;mso-height-percent:0;mso-wrap-distance-left:9pt;mso-wrap-distance-top:0;mso-wrap-distance-right:9pt;mso-wrap-distance-bottom:0;mso-position-horizontal:absolute;mso-position-horizontal-relative:text;mso-position-vertical:absolute;mso-position-vertical-relative:text;mso-width-percent:0;mso-height-percent:0;mso-width-relative:page;mso-height-relative:page;v-text-anchor:top" o:gfxdata="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" strokecolor="#404040" strokeweight="2.25pt">
                       <v:path arrowok="t"/>
                     </v:oval>
                   </w:pict>
@@ -4036,7 +4060,7 @@
                 </mc:Choice>
                 <mc:Fallback>
                   <w:pict>
-                    <v:oval w14:anchorId="32A39D42" id="Oval 15" o:spid="_x0000_s1026" style="position:absolute;margin-left:13.95pt;margin-top:249.3pt;width:10.8pt;height:10.8pt;z-index:251755520;visibility:visible;mso-wrap-style:square;mso-width-percent:0;mso-height-percent:0;mso-wrap-distance-left:9pt;mso-wrap-distance-top:0;mso-wrap-distance-right:9pt;mso-wrap-distance-bottom:0;mso-position-horizontal:absolute;mso-position-horizontal-relative:text;mso-position-vertical:absolute;mso-position-vertical-relative:text;mso-width-percent:0;mso-height-percent:0;mso-width-relative:page;mso-height-relative:page;v-text-anchor:top" o:gfxdata="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" strokecolor="#404040" strokeweight="2.25pt">
+                    <v:oval w14:anchorId="7B570161" id="Oval 15" o:spid="_x0000_s1026" style="position:absolute;margin-left:13.95pt;margin-top:249.3pt;width:10.8pt;height:10.8pt;z-index:251755520;visibility:visible;mso-wrap-style:square;mso-width-percent:0;mso-height-percent:0;mso-wrap-distance-left:9pt;mso-wrap-distance-top:0;mso-wrap-distance-right:9pt;mso-wrap-distance-bottom:0;mso-position-horizontal:absolute;mso-position-horizontal-relative:text;mso-position-vertical:absolute;mso-position-vertical-relative:text;mso-width-percent:0;mso-height-percent:0;mso-width-relative:page;mso-height-relative:page;v-text-anchor:top" o:gfxdata="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" strokecolor="#404040" strokeweight="2.25pt">
                       <v:path arrowok="t"/>
                     </v:oval>
                   </w:pict>
@@ -4110,7 +4134,7 @@
                 </mc:Choice>
                 <mc:Fallback>
                   <w:pict>
-                    <v:oval w14:anchorId="665EB696" id="Oval 15" o:spid="_x0000_s1026" style="position:absolute;margin-left:13.6pt;margin-top:288.25pt;width:10.8pt;height:10.8pt;z-index:251761664;visibility:visible;mso-wrap-style:square;mso-width-percent:0;mso-height-percent:0;mso-wrap-distance-left:9pt;mso-wrap-distance-top:0;mso-wrap-distance-right:9pt;mso-wrap-distance-bottom:0;mso-position-horizontal:absolute;mso-position-horizontal-relative:text;mso-position-vertical:absolute;mso-position-vertical-relative:text;mso-width-percent:0;mso-height-percent:0;mso-width-relative:page;mso-height-relative:page;v-text-anchor:top" o:gfxdata="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" strokecolor="#404040" strokeweight="2.25pt">
+                    <v:oval w14:anchorId="34FCA635" id="Oval 15" o:spid="_x0000_s1026" style="position:absolute;margin-left:13.6pt;margin-top:288.25pt;width:10.8pt;height:10.8pt;z-index:251761664;visibility:visible;mso-wrap-style:square;mso-width-percent:0;mso-height-percent:0;mso-wrap-distance-left:9pt;mso-wrap-distance-top:0;mso-wrap-distance-right:9pt;mso-wrap-distance-bottom:0;mso-position-horizontal:absolute;mso-position-horizontal-relative:text;mso-position-vertical:absolute;mso-position-vertical-relative:text;mso-width-percent:0;mso-height-percent:0;mso-width-relative:page;mso-height-relative:page;v-text-anchor:top" o:gfxdata="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" strokecolor="#404040" strokeweight="2.25pt">
                       <v:path arrowok="t"/>
                     </v:oval>
                   </w:pict>
@@ -4184,7 +4208,7 @@
                 </mc:Choice>
                 <mc:Fallback>
                   <w:pict>
-                    <v:oval w14:anchorId="728D1B6D" id="Oval 41" o:spid="_x0000_s1026" style="position:absolute;margin-left:14.95pt;margin-top:66pt;width:10.8pt;height:10.8pt;z-index:251754496;visibility:visible;mso-wrap-style:square;mso-width-percent:0;mso-height-percent:0;mso-wrap-distance-left:9pt;mso-wrap-distance-top:0;mso-wrap-distance-right:9pt;mso-wrap-distance-bottom:0;mso-position-horizontal:absolute;mso-position-horizontal-relative:text;mso-position-vertical:absolute;mso-position-vertical-relative:text;mso-width-percent:0;mso-height-percent:0;mso-width-relative:page;mso-height-relative:page;v-text-anchor:top" o:gfxdata="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" strokecolor="#404040" strokeweight="2.25pt">
+                    <v:oval w14:anchorId="7B334636" id="Oval 41" o:spid="_x0000_s1026" style="position:absolute;margin-left:14.95pt;margin-top:66pt;width:10.8pt;height:10.8pt;z-index:251754496;visibility:visible;mso-wrap-style:square;mso-width-percent:0;mso-height-percent:0;mso-wrap-distance-left:9pt;mso-wrap-distance-top:0;mso-wrap-distance-right:9pt;mso-wrap-distance-bottom:0;mso-position-horizontal:absolute;mso-position-horizontal-relative:text;mso-position-vertical:absolute;mso-position-vertical-relative:text;mso-width-percent:0;mso-height-percent:0;mso-width-relative:page;mso-height-relative:page;v-text-anchor:top" o:gfxdata="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" strokecolor="#404040" strokeweight="2.25pt">
                       <v:path arrowok="t"/>
                     </v:oval>
                   </w:pict>
@@ -4237,7 +4261,7 @@
 </file>
 
 <file path=word/endnotes.xml><?xml version="1.0" encoding="utf-8"?>
-<w:endnotes xmlns:wpc="http://schemas.microsoft.com/office/word/2010/wordprocessingCanvas" xmlns:cx="http://schemas.microsoft.com/office/drawing/2014/chartex" xmlns:cx1="http://schemas.microsoft.com/office/drawing/2015/9/8/chartex" xmlns:cx2="http://schemas.microsoft.com/office/drawing/2015/10/21/chartex" xmlns:cx3="http://schemas.microsoft.com/office/drawing/2016/5/9/chartex" xmlns:cx4="http://schemas.microsoft.com/office/drawing/2016/5/10/chartex" xmlns:cx5="http://schemas.microsoft.com/office/drawing/2016/5/11/chartex" xmlns:cx6="http://schemas.microsoft.com/office/drawing/2016/5/12/chartex" xmlns:cx7="http://schemas.microsoft.com/office/drawing/2016/5/13/chartex" xmlns:cx8="http://schemas.microsoft.com/office/drawing/2016/5/14/chartex" xmlns:mc="http://schemas.openxmlformats.org/markup-compatibility/2006" xmlns:aink="http://schemas.microsoft.com/office/drawing/2016/ink" xmlns:am3d="http://schemas.microsoft.com/office/drawing/2017/model3d" xmlns:o="urn:schemas-microsoft-com:office:office" xmlns:r="http://schemas.openxmlformats.org/officeDocument/2006/relationships" xmlns:m="http://schemas.openxmlformats.org/officeDocument/2006/math" xmlns:v="urn:schemas-microsoft-com:vml" xmlns:wp14="http://schemas.microsoft.com/office/word/2010/wordprocessingDrawing" xmlns:wp="http://schemas.openxmlformats.org/drawingml/2006/wordprocessingDrawing" xmlns:w10="urn:schemas-microsoft-com:office:word" xmlns:w="http://schemas.openxmlformats.org/wordprocessingml/2006/main" xmlns:w14="http://schemas.microsoft.com/office/word/2010/wordml" xmlns:w15="http://schemas.microsoft.com/office/word/2012/wordml" xmlns:w16cex="http://schemas.microsoft.com/office/word/2018/wordml/cex" xmlns:w16cid="http://schemas.microsoft.com/office/word/2016/wordml/cid" xmlns:w16="http://schemas.microsoft.com/office/word/2018/wordml" xmlns:w16se="http://schemas.microsoft.com/office/word/2015/wordml/symex" xmlns:wpg="http://schemas.microsoft.com/office/word/2010/wordprocessingGroup" xmlns:wpi="http://schemas.microsoft.com/office/word/2010/wordprocessingInk" xmlns:wne="http://schemas.microsoft.com/office/word/2006/wordml" xmlns:wps="http://schemas.microsoft.com/office/word/2010/wordprocessingShape" mc:Ignorable="w14 w15 w16se w16cid w16 w16cex wp14">
+<w:endnotes xmlns:wpc="http://schemas.microsoft.com/office/word/2010/wordprocessingCanvas" xmlns:cx="http://schemas.microsoft.com/office/drawing/2014/chartex" xmlns:cx1="http://schemas.microsoft.com/office/drawing/2015/9/8/chartex" xmlns:cx2="http://schemas.microsoft.com/office/drawing/2015/10/21/chartex" xmlns:cx3="http://schemas.microsoft.com/office/drawing/2016/5/9/chartex" xmlns:cx4="http://schemas.microsoft.com/office/drawing/2016/5/10/chartex" xmlns:cx5="http://schemas.microsoft.com/office/drawing/2016/5/11/chartex" xmlns:cx6="http://schemas.microsoft.com/office/drawing/2016/5/12/chartex" xmlns:cx7="http://schemas.microsoft.com/office/drawing/2016/5/13/chartex" xmlns:cx8="http://schemas.microsoft.com/office/drawing/2016/5/14/chartex" xmlns:mc="http://schemas.openxmlformats.org/markup-compatibility/2006" xmlns:aink="http://schemas.microsoft.com/office/drawing/2016/ink" xmlns:am3d="http://schemas.microsoft.com/office/drawing/2017/model3d" xmlns:o="urn:schemas-microsoft-com:office:office" xmlns:r="http://schemas.openxmlformats.org/officeDocument/2006/relationships" xmlns:m="http://schemas.openxmlformats.org/officeDocument/2006/math" xmlns:v="urn:schemas-microsoft-com:vml" xmlns:wp14="http://schemas.microsoft.com/office/word/2010/wordprocessingDrawing" xmlns:wp="http://schemas.openxmlformats.org/drawingml/2006/wordprocessingDrawing" xmlns:w10="urn:schemas-microsoft-com:office:word" xmlns:w="http://schemas.openxmlformats.org/wordprocessingml/2006/main" xmlns:w14="http://schemas.microsoft.com/office/word/2010/wordml" xmlns:w15="http://schemas.microsoft.com/office/word/2012/wordml" xmlns:w16cex="http://schemas.microsoft.com/office/word/2018/wordml/cex" xmlns:w16cid="http://schemas.microsoft.com/office/word/2016/wordml/cid" xmlns:w16="http://schemas.microsoft.com/office/word/2018/wordml" xmlns:w16sdtdh="http://schemas.microsoft.com/office/word/2020/wordml/sdtdatahash" xmlns:w16se="http://schemas.microsoft.com/office/word/2015/wordml/symex" xmlns:wpg="http://schemas.microsoft.com/office/word/2010/wordprocessingGroup" xmlns:wpi="http://schemas.microsoft.com/office/word/2010/wordprocessingInk" xmlns:wne="http://schemas.microsoft.com/office/word/2006/wordml" xmlns:wps="http://schemas.microsoft.com/office/word/2010/wordprocessingShape" mc:Ignorable="w14 w15 w16se w16cid w16 w16cex w16sdtdh wp14">
   <w:endnote w:type="separator" w:id="-1">
     <w:p>
       <w:r>
@@ -4256,7 +4280,7 @@
 </file>
 
 <file path=word/footer1.xml><?xml version="1.0" encoding="utf-8"?>
-<w:ftr xmlns:wpc="http://schemas.microsoft.com/office/word/2010/wordprocessingCanvas" xmlns:cx="http://schemas.microsoft.com/office/drawing/2014/chartex" xmlns:cx1="http://schemas.microsoft.com/office/drawing/2015/9/8/chartex" xmlns:cx2="http://schemas.microsoft.com/office/drawing/2015/10/21/chartex" xmlns:cx3="http://schemas.microsoft.com/office/drawing/2016/5/9/chartex" xmlns:cx4="http://schemas.microsoft.com/office/drawing/2016/5/10/chartex" xmlns:cx5="http://schemas.microsoft.com/office/drawing/2016/5/11/chartex" xmlns:cx6="http://schemas.microsoft.com/office/drawing/2016/5/12/chartex" xmlns:cx7="http://schemas.microsoft.com/office/drawing/2016/5/13/chartex" xmlns:cx8="http://schemas.microsoft.com/office/drawing/2016/5/14/chartex" xmlns:mc="http://schemas.openxmlformats.org/markup-compatibility/2006" xmlns:aink="http://schemas.microsoft.com/office/drawing/2016/ink" xmlns:am3d="http://schemas.microsoft.com/office/drawing/2017/model3d" xmlns:o="urn:schemas-microsoft-com:office:office" xmlns:r="http://schemas.openxmlformats.org/officeDocument/2006/relationships" xmlns:m="http://schemas.openxmlformats.org/officeDocument/2006/math" xmlns:v="urn:schemas-microsoft-com:vml" xmlns:wp14="http://schemas.microsoft.com/office/word/2010/wordprocessingDrawing" xmlns:wp="http://schemas.openxmlformats.org/drawingml/2006/wordprocessingDrawing" xmlns:w10="urn:schemas-microsoft-com:office:word" xmlns:w="http://schemas.openxmlformats.org/wordprocessingml/2006/main" xmlns:w14="http://schemas.microsoft.com/office/word/2010/wordml" xmlns:w15="http://schemas.microsoft.com/office/word/2012/wordml" xmlns:w16cex="http://schemas.microsoft.com/office/word/2018/wordml/cex" xmlns:w16cid="http://schemas.microsoft.com/office/word/2016/wordml/cid" xmlns:w16="http://schemas.microsoft.com/office/word/2018/wordml" xmlns:w16se="http://schemas.microsoft.com/office/word/2015/wordml/symex" xmlns:wpg="http://schemas.microsoft.com/office/word/2010/wordprocessingGroup" xmlns:wpi="http://schemas.microsoft.com/office/word/2010/wordprocessingInk" xmlns:wne="http://schemas.microsoft.com/office/word/2006/wordml" xmlns:wps="http://schemas.microsoft.com/office/word/2010/wordprocessingShape" mc:Ignorable="w14 w15 w16se w16cid w16 w16cex wp14">
+<w:ftr xmlns:wpc="http://schemas.microsoft.com/office/word/2010/wordprocessingCanvas" xmlns:cx="http://schemas.microsoft.com/office/drawing/2014/chartex" xmlns:cx1="http://schemas.microsoft.com/office/drawing/2015/9/8/chartex" xmlns:cx2="http://schemas.microsoft.com/office/drawing/2015/10/21/chartex" xmlns:cx3="http://schemas.microsoft.com/office/drawing/2016/5/9/chartex" xmlns:cx4="http://schemas.microsoft.com/office/drawing/2016/5/10/chartex" xmlns:cx5="http://schemas.microsoft.com/office/drawing/2016/5/11/chartex" xmlns:cx6="http://schemas.microsoft.com/office/drawing/2016/5/12/chartex" xmlns:cx7="http://schemas.microsoft.com/office/drawing/2016/5/13/chartex" xmlns:cx8="http://schemas.microsoft.com/office/drawing/2016/5/14/chartex" xmlns:mc="http://schemas.openxmlformats.org/markup-compatibility/2006" xmlns:aink="http://schemas.microsoft.com/office/drawing/2016/ink" xmlns:am3d="http://schemas.microsoft.com/office/drawing/2017/model3d" xmlns:o="urn:schemas-microsoft-com:office:office" xmlns:r="http://schemas.openxmlformats.org/officeDocument/2006/relationships" xmlns:m="http://schemas.openxmlformats.org/officeDocument/2006/math" xmlns:v="urn:schemas-microsoft-com:vml" xmlns:wp14="http://schemas.microsoft.com/office/word/2010/wordprocessingDrawing" xmlns:wp="http://schemas.openxmlformats.org/drawingml/2006/wordprocessingDrawing" xmlns:w10="urn:schemas-microsoft-com:office:word" xmlns:w="http://schemas.openxmlformats.org/wordprocessingml/2006/main" xmlns:w14="http://schemas.microsoft.com/office/word/2010/wordml" xmlns:w15="http://schemas.microsoft.com/office/word/2012/wordml" xmlns:w16cex="http://schemas.microsoft.com/office/word/2018/wordml/cex" xmlns:w16cid="http://schemas.microsoft.com/office/word/2016/wordml/cid" xmlns:w16="http://schemas.microsoft.com/office/word/2018/wordml" xmlns:w16sdtdh="http://schemas.microsoft.com/office/word/2020/wordml/sdtdatahash" xmlns:w16se="http://schemas.microsoft.com/office/word/2015/wordml/symex" xmlns:wpg="http://schemas.microsoft.com/office/word/2010/wordprocessingGroup" xmlns:wpi="http://schemas.microsoft.com/office/word/2010/wordprocessingInk" xmlns:wne="http://schemas.microsoft.com/office/word/2006/wordml" xmlns:wps="http://schemas.microsoft.com/office/word/2010/wordprocessingShape" mc:Ignorable="w14 w15 w16se w16cid w16 w16cex w16sdtdh wp14">
   <w:p>
     <w:pPr>
       <w:pStyle w:val="Footer"/>
@@ -4267,7 +4291,7 @@
 </file>
 
 <file path=word/footnotes.xml><?xml version="1.0" encoding="utf-8"?>
-<w:footnotes xmlns:wpc="http://schemas.microsoft.com/office/word/2010/wordprocessingCanvas" xmlns:cx="http://schemas.microsoft.com/office/drawing/2014/chartex" xmlns:cx1="http://schemas.microsoft.com/office/drawing/2015/9/8/chartex" xmlns:cx2="http://schemas.microsoft.com/office/drawing/2015/10/21/chartex" xmlns:cx3="http://schemas.microsoft.com/office/drawing/2016/5/9/chartex" xmlns:cx4="http://schemas.microsoft.com/office/drawing/2016/5/10/chartex" xmlns:cx5="http://schemas.microsoft.com/office/drawing/2016/5/11/chartex" xmlns:cx6="http://schemas.microsoft.com/office/drawing/2016/5/12/chartex" xmlns:cx7="http://schemas.microsoft.com/office/drawing/2016/5/13/chartex" xmlns:cx8="http://schemas.microsoft.com/office/drawing/2016/5/14/chartex" xmlns:mc="http://schemas.openxmlformats.org/markup-compatibility/2006" xmlns:aink="http://schemas.microsoft.com/office/drawing/2016/ink" xmlns:am3d="http://schemas.microsoft.com/office/drawing/2017/model3d" xmlns:o="urn:schemas-microsoft-com:office:office" xmlns:r="http://schemas.openxmlformats.org/officeDocument/2006/relationships" xmlns:m="http://schemas.openxmlformats.org/officeDocument/2006/math" xmlns:v="urn:schemas-microsoft-com:vml" xmlns:wp14="http://schemas.microsoft.com/office/word/2010/wordprocessingDrawing" xmlns:wp="http://schemas.openxmlformats.org/drawingml/2006/wordprocessingDrawing" xmlns:w10="urn:schemas-microsoft-com:office:word" xmlns:w="http://schemas.openxmlformats.org/wordprocessingml/2006/main" xmlns:w14="http://schemas.microsoft.com/office/word/2010/wordml" xmlns:w15="http://schemas.microsoft.com/office/word/2012/wordml" xmlns:w16cex="http://schemas.microsoft.com/office/word/2018/wordml/cex" xmlns:w16cid="http://schemas.microsoft.com/office/word/2016/wordml/cid" xmlns:w16="http://schemas.microsoft.com/office/word/2018/wordml" xmlns:w16se="http://schemas.microsoft.com/office/word/2015/wordml/symex" xmlns:wpg="http://schemas.microsoft.com/office/word/2010/wordprocessingGroup" xmlns:wpi="http://schemas.microsoft.com/office/word/2010/wordprocessingInk" xmlns:wne="http://schemas.microsoft.com/office/word/2006/wordml" xmlns:wps="http://schemas.microsoft.com/office/word/2010/wordprocessingShape" mc:Ignorable="w14 w15 w16se w16cid w16 w16cex wp14">
+<w:footnotes xmlns:wpc="http://schemas.microsoft.com/office/word/2010/wordprocessingCanvas" xmlns:cx="http://schemas.microsoft.com/office/drawing/2014/chartex" xmlns:cx1="http://schemas.microsoft.com/office/drawing/2015/9/8/chartex" xmlns:cx2="http://schemas.microsoft.com/office/drawing/2015/10/21/chartex" xmlns:cx3="http://schemas.microsoft.com/office/drawing/2016/5/9/chartex" xmlns:cx4="http://schemas.microsoft.com/office/drawing/2016/5/10/chartex" xmlns:cx5="http://schemas.microsoft.com/office/drawing/2016/5/11/chartex" xmlns:cx6="http://schemas.microsoft.com/office/drawing/2016/5/12/chartex" xmlns:cx7="http://schemas.microsoft.com/office/drawing/2016/5/13/chartex" xmlns:cx8="http://schemas.microsoft.com/office/drawing/2016/5/14/chartex" xmlns:mc="http://schemas.openxmlformats.org/markup-compatibility/2006" xmlns:aink="http://schemas.microsoft.com/office/drawing/2016/ink" xmlns:am3d="http://schemas.microsoft.com/office/drawing/2017/model3d" xmlns:o="urn:schemas-microsoft-com:office:office" xmlns:r="http://schemas.openxmlformats.org/officeDocument/2006/relationships" xmlns:m="http://schemas.openxmlformats.org/officeDocument/2006/math" xmlns:v="urn:schemas-microsoft-com:vml" xmlns:wp14="http://schemas.microsoft.com/office/word/2010/wordprocessingDrawing" xmlns:wp="http://schemas.openxmlformats.org/drawingml/2006/wordprocessingDrawing" xmlns:w10="urn:schemas-microsoft-com:office:word" xmlns:w="http://schemas.openxmlformats.org/wordprocessingml/2006/main" xmlns:w14="http://schemas.microsoft.com/office/word/2010/wordml" xmlns:w15="http://schemas.microsoft.com/office/word/2012/wordml" xmlns:w16cex="http://schemas.microsoft.com/office/word/2018/wordml/cex" xmlns:w16cid="http://schemas.microsoft.com/office/word/2016/wordml/cid" xmlns:w16="http://schemas.microsoft.com/office/word/2018/wordml" xmlns:w16sdtdh="http://schemas.microsoft.com/office/word/2020/wordml/sdtdatahash" xmlns:w16se="http://schemas.microsoft.com/office/word/2015/wordml/symex" xmlns:wpg="http://schemas.microsoft.com/office/word/2010/wordprocessingGroup" xmlns:wpi="http://schemas.microsoft.com/office/word/2010/wordprocessingInk" xmlns:wne="http://schemas.microsoft.com/office/word/2006/wordml" xmlns:wps="http://schemas.microsoft.com/office/word/2010/wordprocessingShape" mc:Ignorable="w14 w15 w16se w16cid w16 w16cex w16sdtdh wp14">
   <w:footnote w:type="separator" w:id="-1">
     <w:p>
       <w:r>
@@ -4286,7 +4310,7 @@
 </file>
 
 <file path=word/numbering.xml><?xml version="1.0" encoding="utf-8"?>
-<w:numbering xmlns:wpc="http://schemas.microsoft.com/office/word/2010/wordprocessingCanvas" xmlns:cx="http://schemas.microsoft.com/office/drawing/2014/chartex" xmlns:cx1="http://schemas.microsoft.com/office/drawing/2015/9/8/chartex" xmlns:cx2="http://schemas.microsoft.com/office/drawing/2015/10/21/chartex" xmlns:cx3="http://schemas.microsoft.com/office/drawing/2016/5/9/chartex" xmlns:cx4="http://schemas.microsoft.com/office/drawing/2016/5/10/chartex" xmlns:cx5="http://schemas.microsoft.com/office/drawing/2016/5/11/chartex" xmlns:cx6="http://schemas.microsoft.com/office/drawing/2016/5/12/chartex" xmlns:cx7="http://schemas.microsoft.com/office/drawing/2016/5/13/chartex" xmlns:cx8="http://schemas.microsoft.com/office/drawing/2016/5/14/chartex" xmlns:mc="http://schemas.openxmlformats.org/markup-compatibility/2006" xmlns:aink="http://schemas.microsoft.com/office/drawing/2016/ink" xmlns:am3d="http://schemas.microsoft.com/office/drawing/2017/model3d" xmlns:o="urn:schemas-microsoft-com:office:office" xmlns:r="http://schemas.openxmlformats.org/officeDocument/2006/relationships" xmlns:m="http://schemas.openxmlformats.org/officeDocument/2006/math" xmlns:v="urn:schemas-microsoft-com:vml" xmlns:wp14="http://schemas.microsoft.com/office/word/2010/wordprocessingDrawing" xmlns:wp="http://schemas.openxmlformats.org/drawingml/2006/wordprocessingDrawing" xmlns:w10="urn:schemas-microsoft-com:office:word" xmlns:w="http://schemas.openxmlformats.org/wordprocessingml/2006/main" xmlns:w14="http://schemas.microsoft.com/office/word/2010/wordml" xmlns:w15="http://schemas.microsoft.com/office/word/2012/wordml" xmlns:w16cex="http://schemas.microsoft.com/office/word/2018/wordml/cex" xmlns:w16cid="http://schemas.microsoft.com/office/word/2016/wordml/cid" xmlns:w16="http://schemas.microsoft.com/office/word/2018/wordml" xmlns:w16se="http://schemas.microsoft.com/office/word/2015/wordml/symex" xmlns:wpg="http://schemas.microsoft.com/office/word/2010/wordprocessingGroup" xmlns:wpi="http://schemas.microsoft.com/office/word/2010/wordprocessingInk" xmlns:wne="http://schemas.microsoft.com/office/word/2006/wordml" xmlns:wps="http://schemas.microsoft.com/office/word/2010/wordprocessingShape" mc:Ignorable="w14 w15 w16se w16cid w16 w16cex wp14">
+<w:numbering xmlns:wpc="http://schemas.microsoft.com/office/word/2010/wordprocessingCanvas" xmlns:cx="http://schemas.microsoft.com/office/drawing/2014/chartex" xmlns:cx1="http://schemas.microsoft.com/office/drawing/2015/9/8/chartex" xmlns:cx2="http://schemas.microsoft.com/office/drawing/2015/10/21/chartex" xmlns:cx3="http://schemas.microsoft.com/office/drawing/2016/5/9/chartex" xmlns:cx4="http://schemas.microsoft.com/office/drawing/2016/5/10/chartex" xmlns:cx5="http://schemas.microsoft.com/office/drawing/2016/5/11/chartex" xmlns:cx6="http://schemas.microsoft.com/office/drawing/2016/5/12/chartex" xmlns:cx7="http://schemas.microsoft.com/office/drawing/2016/5/13/chartex" xmlns:cx8="http://schemas.microsoft.com/office/drawing/2016/5/14/chartex" xmlns:mc="http://schemas.openxmlformats.org/markup-compatibility/2006" xmlns:aink="http://schemas.microsoft.com/office/drawing/2016/ink" xmlns:am3d="http://schemas.microsoft.com/office/drawing/2017/model3d" xmlns:o="urn:schemas-microsoft-com:office:office" xmlns:r="http://schemas.openxmlformats.org/officeDocument/2006/relationships" xmlns:m="http://schemas.openxmlformats.org/officeDocument/2006/math" xmlns:v="urn:schemas-microsoft-com:vml" xmlns:wp14="http://schemas.microsoft.com/office/word/2010/wordprocessingDrawing" xmlns:wp="http://schemas.openxmlformats.org/drawingml/2006/wordprocessingDrawing" xmlns:w10="urn:schemas-microsoft-com:office:word" xmlns:w="http://schemas.openxmlformats.org/wordprocessingml/2006/main" xmlns:w14="http://schemas.microsoft.com/office/word/2010/wordml" xmlns:w15="http://schemas.microsoft.com/office/word/2012/wordml" xmlns:w16cex="http://schemas.microsoft.com/office/word/2018/wordml/cex" xmlns:w16cid="http://schemas.microsoft.com/office/word/2016/wordml/cid" xmlns:w16="http://schemas.microsoft.com/office/word/2018/wordml" xmlns:w16sdtdh="http://schemas.microsoft.com/office/word/2020/wordml/sdtdatahash" xmlns:w16se="http://schemas.microsoft.com/office/word/2015/wordml/symex" xmlns:wpg="http://schemas.microsoft.com/office/word/2010/wordprocessingGroup" xmlns:wpi="http://schemas.microsoft.com/office/word/2010/wordprocessingInk" xmlns:wne="http://schemas.microsoft.com/office/word/2006/wordml" xmlns:wps="http://schemas.microsoft.com/office/word/2010/wordprocessingShape" mc:Ignorable="w14 w15 w16se w16cid w16 w16cex w16sdtdh wp14">
   <w:abstractNum w:abstractNumId="0" w15:restartNumberingAfterBreak="0">
     <w:nsid w:val="02036440"/>
     <w:multiLevelType w:val="singleLevel"/>
@@ -4886,7 +4910,7 @@
 </file>
 
 <file path=word/styles.xml><?xml version="1.0" encoding="utf-8"?>
-<w:styles xmlns:mc="http://schemas.openxmlformats.org/markup-compatibility/2006" xmlns:r="http://schemas.openxmlformats.org/officeDocument/2006/relationships" xmlns:w="http://schemas.openxmlformats.org/wordprocessingml/2006/main" xmlns:w14="http://schemas.microsoft.com/office/word/2010/wordml" xmlns:w15="http://schemas.microsoft.com/office/word/2012/wordml" xmlns:w16cex="http://schemas.microsoft.com/office/word/2018/wordml/cex" xmlns:w16cid="http://schemas.microsoft.com/office/word/2016/wordml/cid" xmlns:w16="http://schemas.microsoft.com/office/word/2018/wordml" xmlns:w16se="http://schemas.microsoft.com/office/word/2015/wordml/symex" mc:Ignorable="w14 w15 w16se w16cid w16 w16cex">
+<w:styles xmlns:mc="http://schemas.openxmlformats.org/markup-compatibility/2006" xmlns:r="http://schemas.openxmlformats.org/officeDocument/2006/relationships" xmlns:w="http://schemas.openxmlformats.org/wordprocessingml/2006/main" xmlns:w14="http://schemas.microsoft.com/office/word/2010/wordml" xmlns:w15="http://schemas.microsoft.com/office/word/2012/wordml" xmlns:w16cex="http://schemas.microsoft.com/office/word/2018/wordml/cex" xmlns:w16cid="http://schemas.microsoft.com/office/word/2016/wordml/cid" xmlns:w16="http://schemas.microsoft.com/office/word/2018/wordml" xmlns:w16sdtdh="http://schemas.microsoft.com/office/word/2020/wordml/sdtdatahash" xmlns:w16se="http://schemas.microsoft.com/office/word/2015/wordml/symex" mc:Ignorable="w14 w15 w16se w16cid w16 w16cex w16sdtdh">
   <w:docDefaults>
     <w:rPrDefault>
       <w:rPr>

</xml_diff>

<commit_message>
removed location from CV
</commit_message>
<xml_diff>
--- a/_files/CV_Alexis_Benitez_Data_Analyst.docx
+++ b/_files/CV_Alexis_Benitez_Data_Analyst.docx
@@ -206,6 +206,16 @@
               <w:t>benitez</w:t>
             </w:r>
             <w:proofErr w:type="spellEnd"/>
+          </w:p>
+          <w:p>
+            <w:pPr>
+              <w:rPr>
+                <w:rFonts w:ascii="Georgia" w:hAnsi="Georgia" w:cs="Arial"/>
+                <w:b/>
+                <w:color w:val="F2F2F2" w:themeColor="background1" w:themeShade="F2"/>
+                <w:sz w:val="22"/>
+              </w:rPr>
+            </w:pPr>
           </w:p>
           <w:p>
             <w:pPr>
@@ -1031,6 +1041,16 @@
               </w:rPr>
               <w:fldChar w:fldCharType="end"/>
             </w:r>
+          </w:p>
+          <w:p>
+            <w:pPr>
+              <w:spacing w:before="60" w:after="60"/>
+              <w:rPr>
+                <w:rFonts w:ascii="Georgia" w:hAnsi="Georgia" w:cs="Arial"/>
+                <w:b/>
+                <w:color w:val="F2F2F2" w:themeColor="background1" w:themeShade="F2"/>
+              </w:rPr>
+            </w:pPr>
           </w:p>
           <w:p>
             <w:pPr>
@@ -1427,166 +1447,6 @@
           <w:p>
             <w:pPr>
               <w:jc w:val="center"/>
-            </w:pPr>
-            <w:r>
-              <w:rPr>
-                <w:noProof/>
-              </w:rPr>
-              <w:drawing>
-                <wp:anchor distT="0" distB="0" distL="114300" distR="114300" simplePos="0" relativeHeight="251765760" behindDoc="0" locked="0" layoutInCell="1" allowOverlap="1" wp14:anchorId="4A1528EB" wp14:editId="28CFA760">
-                  <wp:simplePos x="0" y="0"/>
-                  <wp:positionH relativeFrom="column">
-                    <wp:posOffset>864235</wp:posOffset>
-                  </wp:positionH>
-                  <wp:positionV relativeFrom="paragraph">
-                    <wp:posOffset>53671</wp:posOffset>
-                  </wp:positionV>
-                  <wp:extent cx="165100" cy="233680"/>
-                  <wp:effectExtent l="0" t="0" r="0" b="0"/>
-                  <wp:wrapThrough wrapText="bothSides">
-                    <wp:wrapPolygon edited="0">
-                      <wp:start x="0" y="0"/>
-                      <wp:lineTo x="0" y="12913"/>
-                      <wp:lineTo x="6646" y="19957"/>
-                      <wp:lineTo x="14954" y="19957"/>
-                      <wp:lineTo x="19938" y="12913"/>
-                      <wp:lineTo x="19938" y="0"/>
-                      <wp:lineTo x="0" y="0"/>
-                    </wp:wrapPolygon>
-                  </wp:wrapThrough>
-                  <wp:docPr id="64" name="Picture 64"/>
-                  <wp:cNvGraphicFramePr>
-                    <a:graphicFrameLocks xmlns:a="http://schemas.openxmlformats.org/drawingml/2006/main" noChangeAspect="1"/>
-                  </wp:cNvGraphicFramePr>
-                  <a:graphic xmlns:a="http://schemas.openxmlformats.org/drawingml/2006/main">
-                    <a:graphicData uri="http://schemas.openxmlformats.org/drawingml/2006/picture">
-                      <pic:pic xmlns:pic="http://schemas.openxmlformats.org/drawingml/2006/picture">
-                        <pic:nvPicPr>
-                          <pic:cNvPr id="0" name="Picture 1"/>
-                          <pic:cNvPicPr>
-                            <a:picLocks noChangeAspect="1" noChangeArrowheads="1"/>
-                          </pic:cNvPicPr>
-                        </pic:nvPicPr>
-                        <pic:blipFill>
-                          <a:blip r:embed="rId22" cstate="print">
-                            <a:duotone>
-                              <a:schemeClr val="accent1">
-                                <a:shade val="45000"/>
-                                <a:satMod val="135000"/>
-                              </a:schemeClr>
-                              <a:prstClr val="white"/>
-                            </a:duotone>
-                            <a:extLst>
-                              <a:ext uri="{28A0092B-C50C-407E-A947-70E740481C1C}">
-                                <a14:useLocalDpi xmlns:a14="http://schemas.microsoft.com/office/drawing/2010/main" val="0"/>
-                              </a:ext>
-                            </a:extLst>
-                          </a:blip>
-                          <a:srcRect/>
-                          <a:stretch>
-                            <a:fillRect/>
-                          </a:stretch>
-                        </pic:blipFill>
-                        <pic:spPr bwMode="auto">
-                          <a:xfrm>
-                            <a:off x="0" y="0"/>
-                            <a:ext cx="165100" cy="233680"/>
-                          </a:xfrm>
-                          <a:prstGeom prst="rect">
-                            <a:avLst/>
-                          </a:prstGeom>
-                          <a:noFill/>
-                          <a:ln>
-                            <a:noFill/>
-                          </a:ln>
-                        </pic:spPr>
-                      </pic:pic>
-                    </a:graphicData>
-                  </a:graphic>
-                  <wp14:sizeRelH relativeFrom="margin">
-                    <wp14:pctWidth>0</wp14:pctWidth>
-                  </wp14:sizeRelH>
-                  <wp14:sizeRelV relativeFrom="margin">
-                    <wp14:pctHeight>0</wp14:pctHeight>
-                  </wp14:sizeRelV>
-                </wp:anchor>
-              </w:drawing>
-            </w:r>
-            <w:r>
-              <w:fldChar w:fldCharType="begin"/>
-            </w:r>
-            <w:r>
-              <w:instrText xml:space="preserve"> INCLUDEPICTURE "https://upload.wikimedia.org/wikipedia/commons/thumb/a/aa/Google_Maps_icon_%282020%29.svg/418px-Google_Maps_icon_%282020%29.svg.png" \* MERGEFORMATINET </w:instrText>
-            </w:r>
-            <w:r>
-              <w:fldChar w:fldCharType="separate"/>
-            </w:r>
-            <w:r>
-              <w:fldChar w:fldCharType="end"/>
-            </w:r>
-          </w:p>
-          <w:p>
-            <w:pPr>
-              <w:jc w:val="center"/>
-              <w:rPr>
-                <w:rFonts w:ascii="Georgia" w:hAnsi="Georgia" w:cs="Arial"/>
-                <w:b/>
-                <w:color w:val="F2F2F2" w:themeColor="background1" w:themeShade="F2"/>
-                <w:sz w:val="26"/>
-              </w:rPr>
-            </w:pPr>
-            <w:r>
-              <w:rPr>
-                <w:rFonts w:ascii="Georgia" w:hAnsi="Georgia" w:cs="Arial"/>
-                <w:b/>
-                <w:color w:val="F2F2F2" w:themeColor="background1" w:themeShade="F2"/>
-                <w:sz w:val="26"/>
-              </w:rPr>
-              <w:t>Christchurch</w:t>
-            </w:r>
-          </w:p>
-          <w:p>
-            <w:pPr>
-              <w:jc w:val="center"/>
-              <w:rPr>
-                <w:rFonts w:ascii="Georgia" w:hAnsi="Georgia" w:cs="Arial"/>
-                <w:b/>
-                <w:color w:val="F2F2F2" w:themeColor="background1" w:themeShade="F2"/>
-                <w:sz w:val="26"/>
-              </w:rPr>
-            </w:pPr>
-            <w:r>
-              <w:rPr>
-                <w:rFonts w:ascii="Georgia" w:hAnsi="Georgia" w:cs="Arial"/>
-                <w:b/>
-                <w:color w:val="F2F2F2" w:themeColor="background1" w:themeShade="F2"/>
-                <w:sz w:val="26"/>
-              </w:rPr>
-              <w:t xml:space="preserve">(open to </w:t>
-            </w:r>
-            <w:r>
-              <w:rPr>
-                <w:rFonts w:ascii="Georgia" w:hAnsi="Georgia" w:cs="Arial"/>
-                <w:b/>
-                <w:color w:val="F2F2F2" w:themeColor="background1" w:themeShade="F2"/>
-                <w:sz w:val="26"/>
-              </w:rPr>
-              <w:t>relocate</w:t>
-            </w:r>
-            <w:r>
-              <w:rPr>
-                <w:rFonts w:ascii="Georgia" w:hAnsi="Georgia" w:cs="Arial"/>
-                <w:b/>
-                <w:color w:val="F2F2F2" w:themeColor="background1" w:themeShade="F2"/>
-                <w:sz w:val="26"/>
-              </w:rPr>
-              <w:t>)</w:t>
-            </w:r>
-          </w:p>
-          <w:p>
-            <w:pPr>
-              <w:spacing w:before="60" w:after="60"/>
-              <w:ind w:left="170"/>
               <w:rPr>
                 <w:rFonts w:ascii="Wingdings 2" w:hAnsi="Wingdings 2" w:cs="Arial"/>
                 <w:b/>
@@ -1595,6 +1455,18 @@
                 <w:szCs w:val="32"/>
               </w:rPr>
             </w:pPr>
+            <w:r>
+              <w:fldChar w:fldCharType="begin"/>
+            </w:r>
+            <w:r>
+              <w:instrText xml:space="preserve"> INCLUDEPICTURE "https://upload.wikimedia.org/wikipedia/commons/thumb/a/aa/Google_Maps_icon_%282020%29.svg/418px-Google_Maps_icon_%282020%29.svg.png" \* MERGEFORMATINET </w:instrText>
+            </w:r>
+            <w:r>
+              <w:fldChar w:fldCharType="separate"/>
+            </w:r>
+            <w:r>
+              <w:fldChar w:fldCharType="end"/>
+            </w:r>
           </w:p>
         </w:tc>
         <w:tc>
@@ -1778,7 +1650,7 @@
                                 </pic:cNvPicPr>
                               </pic:nvPicPr>
                               <pic:blipFill>
-                                <a:blip r:embed="rId23" cstate="print">
+                                <a:blip r:embed="rId22" cstate="print">
                                   <a:extLst>
                                     <a:ext uri="{28A0092B-C50C-407E-A947-70E740481C1C}">
                                       <a14:useLocalDpi xmlns:a14="http://schemas.microsoft.com/office/drawing/2010/main" val="0"/>
@@ -3010,16 +2882,7 @@
                 <w:bCs/>
                 <w:color w:val="000000"/>
               </w:rPr>
-              <w:t>Digital Marketing</w:t>
-            </w:r>
-            <w:r>
-              <w:rPr>
-                <w:rFonts w:ascii="Georgia" w:hAnsi="Georgia" w:cs="Arial"/>
-                <w:b/>
-                <w:bCs/>
-                <w:color w:val="000000"/>
-              </w:rPr>
-              <w:t xml:space="preserve"> (SEO, Analytics)</w:t>
+              <w:t>Digital Marketing (SEO, Analytics)</w:t>
             </w:r>
             <w:r>
               <w:rPr>

</xml_diff>